<commit_message>
it is my first commit
</commit_message>
<xml_diff>
--- a/text.docx
+++ b/text.docx
@@ -1,25 +1,126 @@
 
 <file path=word/document.xml><?xml version="1.0" encoding="utf-8"?>
 <w:document xmlns:wpc="http://schemas.microsoft.com/office/word/2010/wordprocessingCanvas" xmlns:cx="http://schemas.microsoft.com/office/drawing/2014/chartex" xmlns:mc="http://schemas.openxmlformats.org/markup-compatibility/2006" xmlns:o="urn:schemas-microsoft-com:office:office" xmlns:r="http://schemas.openxmlformats.org/officeDocument/2006/relationships" xmlns:m="http://schemas.openxmlformats.org/officeDocument/2006/math" xmlns:v="urn:schemas-microsoft-com:vml" xmlns:wp14="http://schemas.microsoft.com/office/word/2010/wordprocessingDrawing" xmlns:wp="http://schemas.openxmlformats.org/drawingml/2006/wordprocessingDrawing" xmlns:w10="urn:schemas-microsoft-com:office:word" xmlns:w="http://schemas.openxmlformats.org/wordprocessingml/2006/main" xmlns:w14="http://schemas.microsoft.com/office/word/2010/wordml" xmlns:w15="http://schemas.microsoft.com/office/word/2012/wordml" xmlns:w16se="http://schemas.microsoft.com/office/word/2015/wordml/symex" xmlns:wpg="http://schemas.microsoft.com/office/word/2010/wordprocessingGroup" xmlns:wpi="http://schemas.microsoft.com/office/word/2010/wordprocessingInk" xmlns:wne="http://schemas.microsoft.com/office/word/2006/wordml" xmlns:wps="http://schemas.microsoft.com/office/word/2010/wordprocessingShape" mc:Ignorable="w14 w15 w16se wp14">
+  <w:background w:color="F5B5A7" w:themeColor="accent5" w:themeTint="66"/>
   <w:body>
+    <w:p/>
+    <w:p/>
+    <w:p/>
     <w:p>
       <w:pPr>
-        <w:rPr>
-          <w:lang w:val="en-US"/>
-        </w:rPr>
+        <w:tabs>
+          <w:tab w:val="left" w:pos="2010"/>
+        </w:tabs>
       </w:pPr>
       <w:r>
+        <w:tab/>
+      </w:r>
+      <w:r>
         <w:rPr>
-          <w:lang w:val="en-US"/>
+          <w:noProof/>
+          <w:lang w:eastAsia="uk-UA"/>
         </w:rPr>
-        <w:t>Cv sdvdf</w:t>
+        <w:drawing>
+          <wp:inline distT="0" distB="0" distL="0" distR="0">
+            <wp:extent cx="1097280" cy="1755648"/>
+            <wp:effectExtent l="0" t="0" r="7620" b="0"/>
+            <wp:docPr id="3" name="Рисунок 3"/>
+            <wp:cNvGraphicFramePr>
+              <a:graphicFrameLocks xmlns:a="http://schemas.openxmlformats.org/drawingml/2006/main" noChangeAspect="1"/>
+            </wp:cNvGraphicFramePr>
+            <a:graphic xmlns:a="http://schemas.openxmlformats.org/drawingml/2006/main">
+              <a:graphicData uri="http://schemas.openxmlformats.org/drawingml/2006/picture">
+                <pic:pic xmlns:pic="http://schemas.openxmlformats.org/drawingml/2006/picture">
+                  <pic:nvPicPr>
+                    <pic:cNvPr id="3" name="3vPYDTqqSM4.jpg"/>
+                    <pic:cNvPicPr/>
+                  </pic:nvPicPr>
+                  <pic:blipFill>
+                    <a:blip r:embed="rId5">
+                      <a:extLst>
+                        <a:ext uri="{28A0092B-C50C-407E-A947-70E740481C1C}">
+                          <a14:useLocalDpi xmlns:a14="http://schemas.microsoft.com/office/drawing/2010/main" val="0"/>
+                        </a:ext>
+                      </a:extLst>
+                    </a:blip>
+                    <a:stretch>
+                      <a:fillRect/>
+                    </a:stretch>
+                  </pic:blipFill>
+                  <pic:spPr>
+                    <a:xfrm>
+                      <a:off x="0" y="0"/>
+                      <a:ext cx="1097280" cy="1755648"/>
+                    </a:xfrm>
+                    <a:prstGeom prst="rect">
+                      <a:avLst/>
+                    </a:prstGeom>
+                  </pic:spPr>
+                </pic:pic>
+              </a:graphicData>
+            </a:graphic>
+          </wp:inline>
+        </w:drawing>
       </w:r>
       <w:bookmarkStart w:id="0" w:name="_GoBack"/>
+      <w:r>
+        <w:rPr>
+          <w:noProof/>
+          <w:lang w:eastAsia="uk-UA"/>
+        </w:rPr>
+        <w:drawing>
+          <wp:inline distT="0" distB="0" distL="0" distR="0">
+            <wp:extent cx="1943100" cy="2431651"/>
+            <wp:effectExtent l="0" t="0" r="0" b="6985"/>
+            <wp:docPr id="4" name="Рисунок 4"/>
+            <wp:cNvGraphicFramePr>
+              <a:graphicFrameLocks xmlns:a="http://schemas.openxmlformats.org/drawingml/2006/main" noChangeAspect="1"/>
+            </wp:cNvGraphicFramePr>
+            <a:graphic xmlns:a="http://schemas.openxmlformats.org/drawingml/2006/main">
+              <a:graphicData uri="http://schemas.openxmlformats.org/drawingml/2006/picture">
+                <pic:pic xmlns:pic="http://schemas.openxmlformats.org/drawingml/2006/picture">
+                  <pic:nvPicPr>
+                    <pic:cNvPr id="4" name="QJXo9ZvH0DQ.jpg"/>
+                    <pic:cNvPicPr/>
+                  </pic:nvPicPr>
+                  <pic:blipFill>
+                    <a:blip r:embed="rId6">
+                      <a:extLst>
+                        <a:ext uri="{28A0092B-C50C-407E-A947-70E740481C1C}">
+                          <a14:useLocalDpi xmlns:a14="http://schemas.microsoft.com/office/drawing/2010/main" val="0"/>
+                        </a:ext>
+                      </a:extLst>
+                    </a:blip>
+                    <a:stretch>
+                      <a:fillRect/>
+                    </a:stretch>
+                  </pic:blipFill>
+                  <pic:spPr>
+                    <a:xfrm>
+                      <a:off x="0" y="0"/>
+                      <a:ext cx="1949378" cy="2439507"/>
+                    </a:xfrm>
+                    <a:prstGeom prst="rect">
+                      <a:avLst/>
+                    </a:prstGeom>
+                  </pic:spPr>
+                </pic:pic>
+              </a:graphicData>
+            </a:graphic>
+          </wp:inline>
+        </w:drawing>
+      </w:r>
       <w:bookmarkEnd w:id="0"/>
     </w:p>
     <w:sectPr>
-      <w:pgSz w:w="11906" w:h="16838"/>
-      <w:pgMar w:top="850" w:right="850" w:bottom="850" w:left="1417" w:header="708" w:footer="708" w:gutter="0"/>
+      <w:pgSz w:w="16838" w:h="11906" w:orient="landscape"/>
+      <w:pgMar w:top="0" w:right="0" w:bottom="0" w:left="0" w:header="709" w:footer="709" w:gutter="0"/>
+      <w:pgBorders w:offsetFrom="page">
+        <w:top w:val="creaturesInsects" w:sz="31" w:space="24" w:color="auto"/>
+        <w:left w:val="creaturesInsects" w:sz="31" w:space="24" w:color="auto"/>
+        <w:bottom w:val="creaturesInsects" w:sz="31" w:space="24" w:color="auto"/>
+        <w:right w:val="creaturesInsects" w:sz="31" w:space="24" w:color="auto"/>
+      </w:pgBorders>
       <w:cols w:space="708"/>
       <w:docGrid w:linePitch="360"/>
     </w:sectPr>
@@ -32,15 +133,13 @@
   <w:docDefaults>
     <w:rPrDefault>
       <w:rPr>
-        <w:rFonts w:asciiTheme="minorHAnsi" w:eastAsiaTheme="minorHAnsi" w:hAnsiTheme="minorHAnsi" w:cstheme="minorBidi"/>
-        <w:sz w:val="22"/>
-        <w:szCs w:val="22"/>
+        <w:rFonts w:asciiTheme="minorHAnsi" w:eastAsiaTheme="minorEastAsia" w:hAnsiTheme="minorHAnsi" w:cstheme="minorBidi"/>
         <w:lang w:val="uk-UA" w:eastAsia="en-US" w:bidi="ar-SA"/>
       </w:rPr>
     </w:rPrDefault>
     <w:pPrDefault>
       <w:pPr>
-        <w:spacing w:after="160" w:line="259" w:lineRule="auto"/>
+        <w:spacing w:before="100" w:after="200" w:line="276" w:lineRule="auto"/>
       </w:pPr>
     </w:pPrDefault>
   </w:docDefaults>
@@ -420,6 +519,216 @@
   <w:style w:type="paragraph" w:default="1" w:styleId="a">
     <w:name w:val="Normal"/>
     <w:qFormat/>
+    <w:rsid w:val="006E2B2B"/>
+  </w:style>
+  <w:style w:type="paragraph" w:styleId="1">
+    <w:name w:val="heading 1"/>
+    <w:basedOn w:val="a"/>
+    <w:next w:val="a"/>
+    <w:link w:val="10"/>
+    <w:uiPriority w:val="9"/>
+    <w:qFormat/>
+    <w:rsid w:val="006E2B2B"/>
+    <w:pPr>
+      <w:pBdr>
+        <w:top w:val="single" w:sz="24" w:space="0" w:color="FFCA08" w:themeColor="accent1"/>
+        <w:left w:val="single" w:sz="24" w:space="0" w:color="FFCA08" w:themeColor="accent1"/>
+        <w:bottom w:val="single" w:sz="24" w:space="0" w:color="FFCA08" w:themeColor="accent1"/>
+        <w:right w:val="single" w:sz="24" w:space="0" w:color="FFCA08" w:themeColor="accent1"/>
+      </w:pBdr>
+      <w:shd w:val="clear" w:color="auto" w:fill="FFCA08" w:themeFill="accent1"/>
+      <w:spacing w:after="0"/>
+      <w:outlineLvl w:val="0"/>
+    </w:pPr>
+    <w:rPr>
+      <w:caps/>
+      <w:color w:val="FFFFFF" w:themeColor="background1"/>
+      <w:spacing w:val="15"/>
+      <w:sz w:val="22"/>
+      <w:szCs w:val="22"/>
+    </w:rPr>
+  </w:style>
+  <w:style w:type="paragraph" w:styleId="2">
+    <w:name w:val="heading 2"/>
+    <w:basedOn w:val="a"/>
+    <w:next w:val="a"/>
+    <w:link w:val="20"/>
+    <w:uiPriority w:val="9"/>
+    <w:semiHidden/>
+    <w:unhideWhenUsed/>
+    <w:qFormat/>
+    <w:rsid w:val="006E2B2B"/>
+    <w:pPr>
+      <w:pBdr>
+        <w:top w:val="single" w:sz="24" w:space="0" w:color="FFF4CD" w:themeColor="accent1" w:themeTint="33"/>
+        <w:left w:val="single" w:sz="24" w:space="0" w:color="FFF4CD" w:themeColor="accent1" w:themeTint="33"/>
+        <w:bottom w:val="single" w:sz="24" w:space="0" w:color="FFF4CD" w:themeColor="accent1" w:themeTint="33"/>
+        <w:right w:val="single" w:sz="24" w:space="0" w:color="FFF4CD" w:themeColor="accent1" w:themeTint="33"/>
+      </w:pBdr>
+      <w:shd w:val="clear" w:color="auto" w:fill="FFF4CD" w:themeFill="accent1" w:themeFillTint="33"/>
+      <w:spacing w:after="0"/>
+      <w:outlineLvl w:val="1"/>
+    </w:pPr>
+    <w:rPr>
+      <w:caps/>
+      <w:spacing w:val="15"/>
+    </w:rPr>
+  </w:style>
+  <w:style w:type="paragraph" w:styleId="3">
+    <w:name w:val="heading 3"/>
+    <w:basedOn w:val="a"/>
+    <w:next w:val="a"/>
+    <w:link w:val="30"/>
+    <w:uiPriority w:val="9"/>
+    <w:semiHidden/>
+    <w:unhideWhenUsed/>
+    <w:qFormat/>
+    <w:rsid w:val="006E2B2B"/>
+    <w:pPr>
+      <w:pBdr>
+        <w:top w:val="single" w:sz="6" w:space="2" w:color="FFCA08" w:themeColor="accent1"/>
+      </w:pBdr>
+      <w:spacing w:before="300" w:after="0"/>
+      <w:outlineLvl w:val="2"/>
+    </w:pPr>
+    <w:rPr>
+      <w:caps/>
+      <w:color w:val="826600" w:themeColor="accent1" w:themeShade="7F"/>
+      <w:spacing w:val="15"/>
+    </w:rPr>
+  </w:style>
+  <w:style w:type="paragraph" w:styleId="4">
+    <w:name w:val="heading 4"/>
+    <w:basedOn w:val="a"/>
+    <w:next w:val="a"/>
+    <w:link w:val="40"/>
+    <w:uiPriority w:val="9"/>
+    <w:semiHidden/>
+    <w:unhideWhenUsed/>
+    <w:qFormat/>
+    <w:rsid w:val="006E2B2B"/>
+    <w:pPr>
+      <w:pBdr>
+        <w:top w:val="dotted" w:sz="6" w:space="2" w:color="FFCA08" w:themeColor="accent1"/>
+      </w:pBdr>
+      <w:spacing w:before="200" w:after="0"/>
+      <w:outlineLvl w:val="3"/>
+    </w:pPr>
+    <w:rPr>
+      <w:caps/>
+      <w:color w:val="C49A00" w:themeColor="accent1" w:themeShade="BF"/>
+      <w:spacing w:val="10"/>
+    </w:rPr>
+  </w:style>
+  <w:style w:type="paragraph" w:styleId="5">
+    <w:name w:val="heading 5"/>
+    <w:basedOn w:val="a"/>
+    <w:next w:val="a"/>
+    <w:link w:val="50"/>
+    <w:uiPriority w:val="9"/>
+    <w:semiHidden/>
+    <w:unhideWhenUsed/>
+    <w:qFormat/>
+    <w:rsid w:val="006E2B2B"/>
+    <w:pPr>
+      <w:pBdr>
+        <w:bottom w:val="single" w:sz="6" w:space="1" w:color="FFCA08" w:themeColor="accent1"/>
+      </w:pBdr>
+      <w:spacing w:before="200" w:after="0"/>
+      <w:outlineLvl w:val="4"/>
+    </w:pPr>
+    <w:rPr>
+      <w:caps/>
+      <w:color w:val="C49A00" w:themeColor="accent1" w:themeShade="BF"/>
+      <w:spacing w:val="10"/>
+    </w:rPr>
+  </w:style>
+  <w:style w:type="paragraph" w:styleId="6">
+    <w:name w:val="heading 6"/>
+    <w:basedOn w:val="a"/>
+    <w:next w:val="a"/>
+    <w:link w:val="60"/>
+    <w:uiPriority w:val="9"/>
+    <w:semiHidden/>
+    <w:unhideWhenUsed/>
+    <w:qFormat/>
+    <w:rsid w:val="006E2B2B"/>
+    <w:pPr>
+      <w:pBdr>
+        <w:bottom w:val="dotted" w:sz="6" w:space="1" w:color="FFCA08" w:themeColor="accent1"/>
+      </w:pBdr>
+      <w:spacing w:before="200" w:after="0"/>
+      <w:outlineLvl w:val="5"/>
+    </w:pPr>
+    <w:rPr>
+      <w:caps/>
+      <w:color w:val="C49A00" w:themeColor="accent1" w:themeShade="BF"/>
+      <w:spacing w:val="10"/>
+    </w:rPr>
+  </w:style>
+  <w:style w:type="paragraph" w:styleId="7">
+    <w:name w:val="heading 7"/>
+    <w:basedOn w:val="a"/>
+    <w:next w:val="a"/>
+    <w:link w:val="70"/>
+    <w:uiPriority w:val="9"/>
+    <w:semiHidden/>
+    <w:unhideWhenUsed/>
+    <w:qFormat/>
+    <w:rsid w:val="006E2B2B"/>
+    <w:pPr>
+      <w:spacing w:before="200" w:after="0"/>
+      <w:outlineLvl w:val="6"/>
+    </w:pPr>
+    <w:rPr>
+      <w:caps/>
+      <w:color w:val="C49A00" w:themeColor="accent1" w:themeShade="BF"/>
+      <w:spacing w:val="10"/>
+    </w:rPr>
+  </w:style>
+  <w:style w:type="paragraph" w:styleId="8">
+    <w:name w:val="heading 8"/>
+    <w:basedOn w:val="a"/>
+    <w:next w:val="a"/>
+    <w:link w:val="80"/>
+    <w:uiPriority w:val="9"/>
+    <w:semiHidden/>
+    <w:unhideWhenUsed/>
+    <w:qFormat/>
+    <w:rsid w:val="006E2B2B"/>
+    <w:pPr>
+      <w:spacing w:before="200" w:after="0"/>
+      <w:outlineLvl w:val="7"/>
+    </w:pPr>
+    <w:rPr>
+      <w:caps/>
+      <w:spacing w:val="10"/>
+      <w:sz w:val="18"/>
+      <w:szCs w:val="18"/>
+    </w:rPr>
+  </w:style>
+  <w:style w:type="paragraph" w:styleId="9">
+    <w:name w:val="heading 9"/>
+    <w:basedOn w:val="a"/>
+    <w:next w:val="a"/>
+    <w:link w:val="90"/>
+    <w:uiPriority w:val="9"/>
+    <w:semiHidden/>
+    <w:unhideWhenUsed/>
+    <w:qFormat/>
+    <w:rsid w:val="006E2B2B"/>
+    <w:pPr>
+      <w:spacing w:before="200" w:after="0"/>
+      <w:outlineLvl w:val="8"/>
+    </w:pPr>
+    <w:rPr>
+      <w:i/>
+      <w:iCs/>
+      <w:caps/>
+      <w:spacing w:val="10"/>
+      <w:sz w:val="18"/>
+      <w:szCs w:val="18"/>
+    </w:rPr>
   </w:style>
   <w:style w:type="character" w:default="1" w:styleId="a0">
     <w:name w:val="Default Paragraph Font"/>
@@ -448,13 +757,393 @@
     <w:semiHidden/>
     <w:unhideWhenUsed/>
   </w:style>
+  <w:style w:type="character" w:customStyle="1" w:styleId="10">
+    <w:name w:val="Заголовок 1 Знак"/>
+    <w:basedOn w:val="a0"/>
+    <w:link w:val="1"/>
+    <w:uiPriority w:val="9"/>
+    <w:rsid w:val="006E2B2B"/>
+    <w:rPr>
+      <w:caps/>
+      <w:color w:val="FFFFFF" w:themeColor="background1"/>
+      <w:spacing w:val="15"/>
+      <w:sz w:val="22"/>
+      <w:szCs w:val="22"/>
+      <w:shd w:val="clear" w:color="auto" w:fill="FFCA08" w:themeFill="accent1"/>
+    </w:rPr>
+  </w:style>
+  <w:style w:type="character" w:customStyle="1" w:styleId="20">
+    <w:name w:val="Заголовок 2 Знак"/>
+    <w:basedOn w:val="a0"/>
+    <w:link w:val="2"/>
+    <w:uiPriority w:val="9"/>
+    <w:semiHidden/>
+    <w:rsid w:val="006E2B2B"/>
+    <w:rPr>
+      <w:caps/>
+      <w:spacing w:val="15"/>
+      <w:shd w:val="clear" w:color="auto" w:fill="FFF4CD" w:themeFill="accent1" w:themeFillTint="33"/>
+    </w:rPr>
+  </w:style>
+  <w:style w:type="character" w:customStyle="1" w:styleId="30">
+    <w:name w:val="Заголовок 3 Знак"/>
+    <w:basedOn w:val="a0"/>
+    <w:link w:val="3"/>
+    <w:uiPriority w:val="9"/>
+    <w:semiHidden/>
+    <w:rsid w:val="006E2B2B"/>
+    <w:rPr>
+      <w:caps/>
+      <w:color w:val="826600" w:themeColor="accent1" w:themeShade="7F"/>
+      <w:spacing w:val="15"/>
+    </w:rPr>
+  </w:style>
+  <w:style w:type="character" w:customStyle="1" w:styleId="40">
+    <w:name w:val="Заголовок 4 Знак"/>
+    <w:basedOn w:val="a0"/>
+    <w:link w:val="4"/>
+    <w:uiPriority w:val="9"/>
+    <w:semiHidden/>
+    <w:rsid w:val="006E2B2B"/>
+    <w:rPr>
+      <w:caps/>
+      <w:color w:val="C49A00" w:themeColor="accent1" w:themeShade="BF"/>
+      <w:spacing w:val="10"/>
+    </w:rPr>
+  </w:style>
+  <w:style w:type="character" w:customStyle="1" w:styleId="50">
+    <w:name w:val="Заголовок 5 Знак"/>
+    <w:basedOn w:val="a0"/>
+    <w:link w:val="5"/>
+    <w:uiPriority w:val="9"/>
+    <w:semiHidden/>
+    <w:rsid w:val="006E2B2B"/>
+    <w:rPr>
+      <w:caps/>
+      <w:color w:val="C49A00" w:themeColor="accent1" w:themeShade="BF"/>
+      <w:spacing w:val="10"/>
+    </w:rPr>
+  </w:style>
+  <w:style w:type="character" w:customStyle="1" w:styleId="60">
+    <w:name w:val="Заголовок 6 Знак"/>
+    <w:basedOn w:val="a0"/>
+    <w:link w:val="6"/>
+    <w:uiPriority w:val="9"/>
+    <w:semiHidden/>
+    <w:rsid w:val="006E2B2B"/>
+    <w:rPr>
+      <w:caps/>
+      <w:color w:val="C49A00" w:themeColor="accent1" w:themeShade="BF"/>
+      <w:spacing w:val="10"/>
+    </w:rPr>
+  </w:style>
+  <w:style w:type="character" w:customStyle="1" w:styleId="70">
+    <w:name w:val="Заголовок 7 Знак"/>
+    <w:basedOn w:val="a0"/>
+    <w:link w:val="7"/>
+    <w:uiPriority w:val="9"/>
+    <w:semiHidden/>
+    <w:rsid w:val="006E2B2B"/>
+    <w:rPr>
+      <w:caps/>
+      <w:color w:val="C49A00" w:themeColor="accent1" w:themeShade="BF"/>
+      <w:spacing w:val="10"/>
+    </w:rPr>
+  </w:style>
+  <w:style w:type="character" w:customStyle="1" w:styleId="80">
+    <w:name w:val="Заголовок 8 Знак"/>
+    <w:basedOn w:val="a0"/>
+    <w:link w:val="8"/>
+    <w:uiPriority w:val="9"/>
+    <w:semiHidden/>
+    <w:rsid w:val="006E2B2B"/>
+    <w:rPr>
+      <w:caps/>
+      <w:spacing w:val="10"/>
+      <w:sz w:val="18"/>
+      <w:szCs w:val="18"/>
+    </w:rPr>
+  </w:style>
+  <w:style w:type="character" w:customStyle="1" w:styleId="90">
+    <w:name w:val="Заголовок 9 Знак"/>
+    <w:basedOn w:val="a0"/>
+    <w:link w:val="9"/>
+    <w:uiPriority w:val="9"/>
+    <w:semiHidden/>
+    <w:rsid w:val="006E2B2B"/>
+    <w:rPr>
+      <w:i/>
+      <w:iCs/>
+      <w:caps/>
+      <w:spacing w:val="10"/>
+      <w:sz w:val="18"/>
+      <w:szCs w:val="18"/>
+    </w:rPr>
+  </w:style>
+  <w:style w:type="paragraph" w:styleId="a3">
+    <w:name w:val="caption"/>
+    <w:basedOn w:val="a"/>
+    <w:next w:val="a"/>
+    <w:uiPriority w:val="35"/>
+    <w:semiHidden/>
+    <w:unhideWhenUsed/>
+    <w:qFormat/>
+    <w:rsid w:val="006E2B2B"/>
+    <w:rPr>
+      <w:b/>
+      <w:bCs/>
+      <w:color w:val="C49A00" w:themeColor="accent1" w:themeShade="BF"/>
+      <w:sz w:val="16"/>
+      <w:szCs w:val="16"/>
+    </w:rPr>
+  </w:style>
+  <w:style w:type="paragraph" w:styleId="a4">
+    <w:name w:val="Title"/>
+    <w:basedOn w:val="a"/>
+    <w:next w:val="a"/>
+    <w:link w:val="a5"/>
+    <w:uiPriority w:val="10"/>
+    <w:qFormat/>
+    <w:rsid w:val="006E2B2B"/>
+    <w:pPr>
+      <w:spacing w:before="0" w:after="0"/>
+    </w:pPr>
+    <w:rPr>
+      <w:rFonts w:asciiTheme="majorHAnsi" w:eastAsiaTheme="majorEastAsia" w:hAnsiTheme="majorHAnsi" w:cstheme="majorBidi"/>
+      <w:caps/>
+      <w:color w:val="FFCA08" w:themeColor="accent1"/>
+      <w:spacing w:val="10"/>
+      <w:sz w:val="52"/>
+      <w:szCs w:val="52"/>
+    </w:rPr>
+  </w:style>
+  <w:style w:type="character" w:customStyle="1" w:styleId="a5">
+    <w:name w:val="Назва Знак"/>
+    <w:basedOn w:val="a0"/>
+    <w:link w:val="a4"/>
+    <w:uiPriority w:val="10"/>
+    <w:rsid w:val="006E2B2B"/>
+    <w:rPr>
+      <w:rFonts w:asciiTheme="majorHAnsi" w:eastAsiaTheme="majorEastAsia" w:hAnsiTheme="majorHAnsi" w:cstheme="majorBidi"/>
+      <w:caps/>
+      <w:color w:val="FFCA08" w:themeColor="accent1"/>
+      <w:spacing w:val="10"/>
+      <w:sz w:val="52"/>
+      <w:szCs w:val="52"/>
+    </w:rPr>
+  </w:style>
+  <w:style w:type="paragraph" w:styleId="a6">
+    <w:name w:val="Subtitle"/>
+    <w:basedOn w:val="a"/>
+    <w:next w:val="a"/>
+    <w:link w:val="a7"/>
+    <w:uiPriority w:val="11"/>
+    <w:qFormat/>
+    <w:rsid w:val="006E2B2B"/>
+    <w:pPr>
+      <w:spacing w:before="0" w:after="500" w:line="240" w:lineRule="auto"/>
+    </w:pPr>
+    <w:rPr>
+      <w:caps/>
+      <w:color w:val="595959" w:themeColor="text1" w:themeTint="A6"/>
+      <w:spacing w:val="10"/>
+      <w:sz w:val="21"/>
+      <w:szCs w:val="21"/>
+    </w:rPr>
+  </w:style>
+  <w:style w:type="character" w:customStyle="1" w:styleId="a7">
+    <w:name w:val="Підзаголовок Знак"/>
+    <w:basedOn w:val="a0"/>
+    <w:link w:val="a6"/>
+    <w:uiPriority w:val="11"/>
+    <w:rsid w:val="006E2B2B"/>
+    <w:rPr>
+      <w:caps/>
+      <w:color w:val="595959" w:themeColor="text1" w:themeTint="A6"/>
+      <w:spacing w:val="10"/>
+      <w:sz w:val="21"/>
+      <w:szCs w:val="21"/>
+    </w:rPr>
+  </w:style>
+  <w:style w:type="character" w:styleId="a8">
+    <w:name w:val="Strong"/>
+    <w:uiPriority w:val="22"/>
+    <w:qFormat/>
+    <w:rsid w:val="006E2B2B"/>
+    <w:rPr>
+      <w:b/>
+      <w:bCs/>
+    </w:rPr>
+  </w:style>
+  <w:style w:type="character" w:styleId="a9">
+    <w:name w:val="Emphasis"/>
+    <w:uiPriority w:val="20"/>
+    <w:qFormat/>
+    <w:rsid w:val="006E2B2B"/>
+    <w:rPr>
+      <w:caps/>
+      <w:color w:val="826600" w:themeColor="accent1" w:themeShade="7F"/>
+      <w:spacing w:val="5"/>
+    </w:rPr>
+  </w:style>
+  <w:style w:type="paragraph" w:styleId="aa">
+    <w:name w:val="No Spacing"/>
+    <w:link w:val="ab"/>
+    <w:uiPriority w:val="1"/>
+    <w:qFormat/>
+    <w:rsid w:val="006E2B2B"/>
+    <w:pPr>
+      <w:spacing w:after="0" w:line="240" w:lineRule="auto"/>
+    </w:pPr>
+  </w:style>
+  <w:style w:type="paragraph" w:styleId="ac">
+    <w:name w:val="Quote"/>
+    <w:basedOn w:val="a"/>
+    <w:next w:val="a"/>
+    <w:link w:val="ad"/>
+    <w:uiPriority w:val="29"/>
+    <w:qFormat/>
+    <w:rsid w:val="006E2B2B"/>
+    <w:rPr>
+      <w:i/>
+      <w:iCs/>
+      <w:sz w:val="24"/>
+      <w:szCs w:val="24"/>
+    </w:rPr>
+  </w:style>
+  <w:style w:type="character" w:customStyle="1" w:styleId="ad">
+    <w:name w:val="Цитата Знак"/>
+    <w:basedOn w:val="a0"/>
+    <w:link w:val="ac"/>
+    <w:uiPriority w:val="29"/>
+    <w:rsid w:val="006E2B2B"/>
+    <w:rPr>
+      <w:i/>
+      <w:iCs/>
+      <w:sz w:val="24"/>
+      <w:szCs w:val="24"/>
+    </w:rPr>
+  </w:style>
+  <w:style w:type="paragraph" w:styleId="ae">
+    <w:name w:val="Intense Quote"/>
+    <w:basedOn w:val="a"/>
+    <w:next w:val="a"/>
+    <w:link w:val="af"/>
+    <w:uiPriority w:val="30"/>
+    <w:qFormat/>
+    <w:rsid w:val="006E2B2B"/>
+    <w:pPr>
+      <w:spacing w:before="240" w:after="240" w:line="240" w:lineRule="auto"/>
+      <w:ind w:left="1080" w:right="1080"/>
+      <w:jc w:val="center"/>
+    </w:pPr>
+    <w:rPr>
+      <w:color w:val="FFCA08" w:themeColor="accent1"/>
+      <w:sz w:val="24"/>
+      <w:szCs w:val="24"/>
+    </w:rPr>
+  </w:style>
+  <w:style w:type="character" w:customStyle="1" w:styleId="af">
+    <w:name w:val="Насичена цитата Знак"/>
+    <w:basedOn w:val="a0"/>
+    <w:link w:val="ae"/>
+    <w:uiPriority w:val="30"/>
+    <w:rsid w:val="006E2B2B"/>
+    <w:rPr>
+      <w:color w:val="FFCA08" w:themeColor="accent1"/>
+      <w:sz w:val="24"/>
+      <w:szCs w:val="24"/>
+    </w:rPr>
+  </w:style>
+  <w:style w:type="character" w:styleId="af0">
+    <w:name w:val="Subtle Emphasis"/>
+    <w:uiPriority w:val="19"/>
+    <w:qFormat/>
+    <w:rsid w:val="006E2B2B"/>
+    <w:rPr>
+      <w:i/>
+      <w:iCs/>
+      <w:color w:val="826600" w:themeColor="accent1" w:themeShade="7F"/>
+    </w:rPr>
+  </w:style>
+  <w:style w:type="character" w:styleId="af1">
+    <w:name w:val="Intense Emphasis"/>
+    <w:uiPriority w:val="21"/>
+    <w:qFormat/>
+    <w:rsid w:val="006E2B2B"/>
+    <w:rPr>
+      <w:b/>
+      <w:bCs/>
+      <w:caps/>
+      <w:color w:val="826600" w:themeColor="accent1" w:themeShade="7F"/>
+      <w:spacing w:val="10"/>
+    </w:rPr>
+  </w:style>
+  <w:style w:type="character" w:styleId="af2">
+    <w:name w:val="Subtle Reference"/>
+    <w:uiPriority w:val="31"/>
+    <w:qFormat/>
+    <w:rsid w:val="006E2B2B"/>
+    <w:rPr>
+      <w:b/>
+      <w:bCs/>
+      <w:color w:val="FFCA08" w:themeColor="accent1"/>
+    </w:rPr>
+  </w:style>
+  <w:style w:type="character" w:styleId="af3">
+    <w:name w:val="Intense Reference"/>
+    <w:uiPriority w:val="32"/>
+    <w:qFormat/>
+    <w:rsid w:val="006E2B2B"/>
+    <w:rPr>
+      <w:b/>
+      <w:bCs/>
+      <w:i/>
+      <w:iCs/>
+      <w:caps/>
+      <w:color w:val="FFCA08" w:themeColor="accent1"/>
+    </w:rPr>
+  </w:style>
+  <w:style w:type="character" w:styleId="af4">
+    <w:name w:val="Book Title"/>
+    <w:uiPriority w:val="33"/>
+    <w:qFormat/>
+    <w:rsid w:val="006E2B2B"/>
+    <w:rPr>
+      <w:b/>
+      <w:bCs/>
+      <w:i/>
+      <w:iCs/>
+      <w:spacing w:val="0"/>
+    </w:rPr>
+  </w:style>
+  <w:style w:type="paragraph" w:styleId="af5">
+    <w:name w:val="TOC Heading"/>
+    <w:basedOn w:val="1"/>
+    <w:next w:val="a"/>
+    <w:uiPriority w:val="39"/>
+    <w:semiHidden/>
+    <w:unhideWhenUsed/>
+    <w:qFormat/>
+    <w:rsid w:val="006E2B2B"/>
+    <w:pPr>
+      <w:outlineLvl w:val="9"/>
+    </w:pPr>
+  </w:style>
+  <w:style w:type="character" w:customStyle="1" w:styleId="ab">
+    <w:name w:val="Без інтервалів Знак"/>
+    <w:basedOn w:val="a0"/>
+    <w:link w:val="aa"/>
+    <w:uiPriority w:val="1"/>
+    <w:rsid w:val="00483C9C"/>
+  </w:style>
 </w:styles>
 </file>
 
 <file path=word/theme/theme1.xml><?xml version="1.0" encoding="utf-8"?>
-<a:theme xmlns:a="http://schemas.openxmlformats.org/drawingml/2006/main" name="Тема Office">
+<a:theme xmlns:a="http://schemas.openxmlformats.org/drawingml/2006/main" name="Туман">
   <a:themeElements>
-    <a:clrScheme name="Офіс">
+    <a:clrScheme name="Жовтий">
       <a:dk1>
         <a:sysClr val="windowText" lastClr="000000"/>
       </a:dk1>
@@ -462,44 +1151,44 @@
         <a:sysClr val="window" lastClr="FFFFFF"/>
       </a:lt1>
       <a:dk2>
-        <a:srgbClr val="44546A"/>
+        <a:srgbClr val="39302A"/>
       </a:dk2>
       <a:lt2>
-        <a:srgbClr val="E7E6E6"/>
+        <a:srgbClr val="E5DEDB"/>
       </a:lt2>
       <a:accent1>
-        <a:srgbClr val="5B9BD5"/>
+        <a:srgbClr val="FFCA08"/>
       </a:accent1>
       <a:accent2>
-        <a:srgbClr val="ED7D31"/>
+        <a:srgbClr val="F8931D"/>
       </a:accent2>
       <a:accent3>
-        <a:srgbClr val="A5A5A5"/>
+        <a:srgbClr val="CE8D3E"/>
       </a:accent3>
       <a:accent4>
-        <a:srgbClr val="FFC000"/>
+        <a:srgbClr val="EC7016"/>
       </a:accent4>
       <a:accent5>
-        <a:srgbClr val="4472C4"/>
+        <a:srgbClr val="E64823"/>
       </a:accent5>
       <a:accent6>
-        <a:srgbClr val="70AD47"/>
+        <a:srgbClr val="9C6A6A"/>
       </a:accent6>
       <a:hlink>
-        <a:srgbClr val="0563C1"/>
+        <a:srgbClr val="2998E3"/>
       </a:hlink>
       <a:folHlink>
-        <a:srgbClr val="954F72"/>
+        <a:srgbClr val="7F723D"/>
       </a:folHlink>
     </a:clrScheme>
-    <a:fontScheme name="Офіс">
+    <a:fontScheme name="Туман">
       <a:majorFont>
-        <a:latin typeface="Calibri Light" panose="020F0302020204030204"/>
+        <a:latin typeface="Century Gothic" panose="020B0502020202020204"/>
         <a:ea typeface=""/>
         <a:cs typeface=""/>
-        <a:font script="Jpan" typeface="游ゴシック Light"/>
+        <a:font script="Jpan" typeface="ＭＳ Ｐゴシック"/>
         <a:font script="Hang" typeface="맑은 고딕"/>
-        <a:font script="Hans" typeface="等线 Light"/>
+        <a:font script="Hans" typeface="宋体"/>
         <a:font script="Hant" typeface="新細明體"/>
         <a:font script="Arab" typeface="Times New Roman"/>
         <a:font script="Hebr" typeface="Times New Roman"/>
@@ -527,31 +1216,14 @@
         <a:font script="Viet" typeface="Times New Roman"/>
         <a:font script="Uigh" typeface="Microsoft Uighur"/>
         <a:font script="Geor" typeface="Sylfaen"/>
-        <a:font script="Armn" typeface="Arial"/>
-        <a:font script="Bugi" typeface="Leelawadee UI"/>
-        <a:font script="Bopo" typeface="Microsoft JhengHei"/>
-        <a:font script="Java" typeface="Javanese Text"/>
-        <a:font script="Lisu" typeface="Segoe UI"/>
-        <a:font script="Mymr" typeface="Myanmar Text"/>
-        <a:font script="Nkoo" typeface="Ebrima"/>
-        <a:font script="Olck" typeface="Nirmala UI"/>
-        <a:font script="Osma" typeface="Ebrima"/>
-        <a:font script="Phag" typeface="Phagspa"/>
-        <a:font script="Syrn" typeface="Estrangelo Edessa"/>
-        <a:font script="Syrj" typeface="Estrangelo Edessa"/>
-        <a:font script="Syre" typeface="Estrangelo Edessa"/>
-        <a:font script="Sora" typeface="Nirmala UI"/>
-        <a:font script="Tale" typeface="Microsoft Tai Le"/>
-        <a:font script="Talu" typeface="Microsoft New Tai Lue"/>
-        <a:font script="Tfng" typeface="Ebrima"/>
       </a:majorFont>
       <a:minorFont>
-        <a:latin typeface="Calibri" panose="020F0502020204030204"/>
+        <a:latin typeface="Century Gothic" panose="020B0502020202020204"/>
         <a:ea typeface=""/>
         <a:cs typeface=""/>
-        <a:font script="Jpan" typeface="游明朝"/>
+        <a:font script="Jpan" typeface="ＭＳ Ｐゴシック"/>
         <a:font script="Hang" typeface="맑은 고딕"/>
-        <a:font script="Hans" typeface="等线"/>
+        <a:font script="Hans" typeface="宋体"/>
         <a:font script="Hant" typeface="新細明體"/>
         <a:font script="Arab" typeface="Arial"/>
         <a:font script="Hebr" typeface="Arial"/>
@@ -579,26 +1251,9 @@
         <a:font script="Viet" typeface="Arial"/>
         <a:font script="Uigh" typeface="Microsoft Uighur"/>
         <a:font script="Geor" typeface="Sylfaen"/>
-        <a:font script="Armn" typeface="Arial"/>
-        <a:font script="Bugi" typeface="Leelawadee UI"/>
-        <a:font script="Bopo" typeface="Microsoft JhengHei"/>
-        <a:font script="Java" typeface="Javanese Text"/>
-        <a:font script="Lisu" typeface="Segoe UI"/>
-        <a:font script="Mymr" typeface="Myanmar Text"/>
-        <a:font script="Nkoo" typeface="Ebrima"/>
-        <a:font script="Olck" typeface="Nirmala UI"/>
-        <a:font script="Osma" typeface="Ebrima"/>
-        <a:font script="Phag" typeface="Phagspa"/>
-        <a:font script="Syrn" typeface="Estrangelo Edessa"/>
-        <a:font script="Syrj" typeface="Estrangelo Edessa"/>
-        <a:font script="Syre" typeface="Estrangelo Edessa"/>
-        <a:font script="Sora" typeface="Nirmala UI"/>
-        <a:font script="Tale" typeface="Microsoft Tai Le"/>
-        <a:font script="Talu" typeface="Microsoft New Tai Lue"/>
-        <a:font script="Tfng" typeface="Ebrima"/>
       </a:minorFont>
     </a:fontScheme>
-    <a:fmtScheme name="Офіс">
+    <a:fmtScheme name="Туман">
       <a:fillStyleLst>
         <a:solidFill>
           <a:schemeClr val="phClr"/>
@@ -607,23 +1262,24 @@
           <a:gsLst>
             <a:gs pos="0">
               <a:schemeClr val="phClr">
+                <a:tint val="69000"/>
+                <a:alpha val="100000"/>
+                <a:satMod val="109000"/>
                 <a:lumMod val="110000"/>
-                <a:satMod val="105000"/>
-                <a:tint val="67000"/>
               </a:schemeClr>
             </a:gs>
-            <a:gs pos="50000">
+            <a:gs pos="52000">
               <a:schemeClr val="phClr">
-                <a:lumMod val="105000"/>
-                <a:satMod val="103000"/>
-                <a:tint val="73000"/>
+                <a:tint val="74000"/>
+                <a:satMod val="100000"/>
+                <a:lumMod val="104000"/>
               </a:schemeClr>
             </a:gs>
             <a:gs pos="100000">
               <a:schemeClr val="phClr">
-                <a:lumMod val="105000"/>
-                <a:satMod val="109000"/>
-                <a:tint val="81000"/>
+                <a:tint val="78000"/>
+                <a:satMod val="100000"/>
+                <a:lumMod val="100000"/>
               </a:schemeClr>
             </a:gs>
           </a:gsLst>
@@ -633,23 +1289,16 @@
           <a:gsLst>
             <a:gs pos="0">
               <a:schemeClr val="phClr">
-                <a:satMod val="103000"/>
-                <a:lumMod val="102000"/>
-                <a:tint val="94000"/>
+                <a:tint val="96000"/>
+                <a:satMod val="100000"/>
+                <a:lumMod val="104000"/>
               </a:schemeClr>
             </a:gs>
-            <a:gs pos="50000">
+            <a:gs pos="78000">
               <a:schemeClr val="phClr">
+                <a:shade val="100000"/>
                 <a:satMod val="110000"/>
                 <a:lumMod val="100000"/>
-                <a:shade val="100000"/>
-              </a:schemeClr>
-            </a:gs>
-            <a:gs pos="100000">
-              <a:schemeClr val="phClr">
-                <a:lumMod val="99000"/>
-                <a:satMod val="120000"/>
-                <a:shade val="78000"/>
               </a:schemeClr>
             </a:gs>
           </a:gsLst>
@@ -657,26 +1306,23 @@
         </a:gradFill>
       </a:fillStyleLst>
       <a:lnStyleLst>
-        <a:ln w="6350" cap="flat" cmpd="sng" algn="ctr">
+        <a:ln w="9525" cap="flat" cmpd="sng" algn="ctr">
           <a:solidFill>
             <a:schemeClr val="phClr"/>
           </a:solidFill>
           <a:prstDash val="solid"/>
-          <a:miter lim="800000"/>
         </a:ln>
         <a:ln w="12700" cap="flat" cmpd="sng" algn="ctr">
           <a:solidFill>
             <a:schemeClr val="phClr"/>
           </a:solidFill>
           <a:prstDash val="solid"/>
-          <a:miter lim="800000"/>
         </a:ln>
         <a:ln w="19050" cap="flat" cmpd="sng" algn="ctr">
           <a:solidFill>
             <a:schemeClr val="phClr"/>
           </a:solidFill>
           <a:prstDash val="solid"/>
-          <a:miter lim="800000"/>
         </a:ln>
       </a:lnStyleLst>
       <a:effectStyleLst>
@@ -685,15 +1331,33 @@
         </a:effectStyle>
         <a:effectStyle>
           <a:effectLst/>
+          <a:scene3d>
+            <a:camera prst="orthographicFront">
+              <a:rot lat="0" lon="0" rev="0"/>
+            </a:camera>
+            <a:lightRig rig="threePt" dir="t"/>
+          </a:scene3d>
+          <a:sp3d>
+            <a:bevelT w="25400" h="12700"/>
+          </a:sp3d>
         </a:effectStyle>
         <a:effectStyle>
           <a:effectLst>
             <a:outerShdw blurRad="57150" dist="19050" dir="5400000" algn="ctr" rotWithShape="0">
               <a:srgbClr val="000000">
-                <a:alpha val="63000"/>
+                <a:alpha val="48000"/>
               </a:srgbClr>
             </a:outerShdw>
           </a:effectLst>
+          <a:scene3d>
+            <a:camera prst="orthographicFront">
+              <a:rot lat="0" lon="0" rev="0"/>
+            </a:camera>
+            <a:lightRig rig="threePt" dir="t"/>
+          </a:scene3d>
+          <a:sp3d>
+            <a:bevelT w="50800" h="25400"/>
+          </a:sp3d>
         </a:effectStyle>
       </a:effectStyleLst>
       <a:bgFillStyleLst>
@@ -711,16 +1375,16 @@
             <a:gs pos="0">
               <a:schemeClr val="phClr">
                 <a:tint val="93000"/>
+                <a:shade val="98000"/>
                 <a:satMod val="150000"/>
-                <a:shade val="98000"/>
                 <a:lumMod val="102000"/>
               </a:schemeClr>
             </a:gs>
             <a:gs pos="50000">
               <a:schemeClr val="phClr">
                 <a:tint val="98000"/>
+                <a:shade val="90000"/>
                 <a:satMod val="130000"/>
-                <a:shade val="90000"/>
                 <a:lumMod val="103000"/>
               </a:schemeClr>
             </a:gs>
@@ -740,8 +1404,20 @@
   <a:extraClrSchemeLst/>
   <a:extLst>
     <a:ext uri="{05A4C25C-085E-4340-85A3-A5531E510DB2}">
-      <thm15:themeFamily xmlns:thm15="http://schemas.microsoft.com/office/thememl/2012/main" name="Office Theme" id="{62F939B6-93AF-4DB8-9C6B-D6C7DFDC589F}" vid="{4A3C46E8-61CC-4603-A589-7422A47A8E4A}"/>
+      <thm15:themeFamily xmlns:thm15="http://schemas.microsoft.com/office/thememl/2012/main" name="Vapor Trail" id="{4FDF2955-7D9C-493C-B9F9-C205151B46CD}" vid="{8F31A783-2159-4870-BC29-2BA7D038EA44}"/>
     </a:ext>
   </a:extLst>
 </a:theme>
+</file>
+
+<file path=customXml/item1.xml><?xml version="1.0" encoding="utf-8"?>
+<b:Sources xmlns:b="http://schemas.openxmlformats.org/officeDocument/2006/bibliography" xmlns="http://schemas.openxmlformats.org/officeDocument/2006/bibliography" SelectedStyle="\APASixthEditionOfficeOnline.xsl" StyleName="APA" Version="6"/>
+</file>
+
+<file path=customXml/itemProps1.xml><?xml version="1.0" encoding="utf-8"?>
+<ds:datastoreItem xmlns:ds="http://schemas.openxmlformats.org/officeDocument/2006/customXml" ds:itemID="{3C1BB443-C7A5-4D1F-8A58-CE7957D783B2}">
+  <ds:schemaRefs>
+    <ds:schemaRef ds:uri="http://schemas.openxmlformats.org/officeDocument/2006/bibliography"/>
+  </ds:schemaRefs>
+</ds:datastoreItem>
 </file>
</xml_diff>